<commit_message>
Enhance windowed analysis with multiprocessing and dask support
- Add optional dask-based parallel processing for windowed analysis
- Implement serial processing fallback
- Refactor AnimalOrganizer to support flexible computation modes
- Update notebook tests to use new multiprocessing features
- Modify constants and core package to support new analysis methods
</commit_message>
<xml_diff>
--- a/docs/Converting DDF to PyEEG.docx
+++ b/docs/Converting DDF to PyEEG.docx
@@ -94,34 +94,69 @@
         </w:numPr>
       </w:pPr>
       <w:r>
-        <w:t>Script file is in /</w:t>
+        <w:t xml:space="preserve">Script file is in </w:t>
+      </w:r>
+      <w:r>
+        <w:rPr>
+          <w:b/>
+          <w:bCs/>
+        </w:rPr>
+        <w:t>/</w:t>
       </w:r>
       <w:proofErr w:type="spellStart"/>
       <w:r>
+        <w:rPr>
+          <w:b/>
+          <w:bCs/>
+        </w:rPr>
         <w:t>marsh_single_unit</w:t>
       </w:r>
       <w:proofErr w:type="spellEnd"/>
       <w:r>
+        <w:rPr>
+          <w:b/>
+          <w:bCs/>
+        </w:rPr>
         <w:t>/</w:t>
       </w:r>
       <w:proofErr w:type="spellStart"/>
       <w:r>
+        <w:rPr>
+          <w:b/>
+          <w:bCs/>
+        </w:rPr>
         <w:t>PythonEEG_testdir</w:t>
       </w:r>
       <w:proofErr w:type="spellEnd"/>
       <w:r>
+        <w:rPr>
+          <w:b/>
+          <w:bCs/>
+        </w:rPr>
         <w:t>/</w:t>
       </w:r>
       <w:proofErr w:type="spellStart"/>
       <w:r>
+        <w:rPr>
+          <w:b/>
+          <w:bCs/>
+        </w:rPr>
         <w:t>matlab</w:t>
       </w:r>
       <w:proofErr w:type="spellEnd"/>
       <w:r>
+        <w:rPr>
+          <w:b/>
+          <w:bCs/>
+        </w:rPr>
         <w:t>/</w:t>
       </w:r>
       <w:proofErr w:type="spellStart"/>
       <w:r>
+        <w:rPr>
+          <w:b/>
+          <w:bCs/>
+        </w:rPr>
         <w:t>main.mlx</w:t>
       </w:r>
       <w:proofErr w:type="spellEnd"/>
@@ -152,31 +187,84 @@
         </w:numPr>
       </w:pPr>
       <w:r>
-        <w:t>Add the entire /</w:t>
+        <w:t xml:space="preserve">Add the entire </w:t>
+      </w:r>
+      <w:r>
+        <w:rPr>
+          <w:b/>
+          <w:bCs/>
+        </w:rPr>
+        <w:t>/</w:t>
       </w:r>
       <w:proofErr w:type="spellStart"/>
       <w:r>
+        <w:rPr>
+          <w:b/>
+          <w:bCs/>
+        </w:rPr>
         <w:t>marsh_single_unit</w:t>
       </w:r>
       <w:proofErr w:type="spellEnd"/>
       <w:r>
+        <w:rPr>
+          <w:b/>
+          <w:bCs/>
+        </w:rPr>
         <w:t>/</w:t>
       </w:r>
       <w:proofErr w:type="spellStart"/>
       <w:r>
+        <w:rPr>
+          <w:b/>
+          <w:bCs/>
+        </w:rPr>
         <w:t>PythonEEG_testdir</w:t>
       </w:r>
       <w:proofErr w:type="spellEnd"/>
       <w:r>
+        <w:rPr>
+          <w:b/>
+          <w:bCs/>
+        </w:rPr>
         <w:t>/</w:t>
       </w:r>
       <w:proofErr w:type="spellStart"/>
       <w:r>
+        <w:rPr>
+          <w:b/>
+          <w:bCs/>
+        </w:rPr>
         <w:t>matlab</w:t>
       </w:r>
       <w:proofErr w:type="spellEnd"/>
       <w:r>
-        <w:t xml:space="preserve"> folder to your path</w:t>
+        <w:t xml:space="preserve"> folder</w:t>
+      </w:r>
+      <w:r>
+        <w:t xml:space="preserve"> + its contents</w:t>
+      </w:r>
+      <w:r>
+        <w:t xml:space="preserve"> to your path</w:t>
+      </w:r>
+    </w:p>
+    <w:p>
+      <w:pPr>
+        <w:pStyle w:val="ListParagraph"/>
+        <w:numPr>
+          <w:ilvl w:val="1"/>
+          <w:numId w:val="1"/>
+        </w:numPr>
+      </w:pPr>
+      <w:r>
+        <w:t xml:space="preserve">Make sure </w:t>
+      </w:r>
+      <w:proofErr w:type="spellStart"/>
+      <w:r>
+        <w:t>RequiredResources</w:t>
+      </w:r>
+      <w:proofErr w:type="spellEnd"/>
+      <w:r>
+        <w:t xml:space="preserve"> is not greyed out</w:t>
       </w:r>
     </w:p>
     <w:p>
@@ -208,39 +296,91 @@
         </w:numPr>
       </w:pPr>
       <w:r>
-        <w:t>I usually configure them to /</w:t>
+        <w:t xml:space="preserve">I usually configure them to </w:t>
+      </w:r>
+      <w:r>
+        <w:rPr>
+          <w:b/>
+          <w:bCs/>
+        </w:rPr>
+        <w:t>/</w:t>
       </w:r>
       <w:proofErr w:type="spellStart"/>
       <w:r>
+        <w:rPr>
+          <w:b/>
+          <w:bCs/>
+        </w:rPr>
         <w:t>marsh_single_unit</w:t>
       </w:r>
       <w:proofErr w:type="spellEnd"/>
       <w:r>
+        <w:rPr>
+          <w:b/>
+          <w:bCs/>
+        </w:rPr>
         <w:t>/</w:t>
       </w:r>
       <w:proofErr w:type="spellStart"/>
       <w:r>
+        <w:rPr>
+          <w:b/>
+          <w:bCs/>
+        </w:rPr>
         <w:t>PythonEEG</w:t>
       </w:r>
       <w:proofErr w:type="spellEnd"/>
       <w:r>
-        <w:t xml:space="preserve"> Data/ and /</w:t>
+        <w:rPr>
+          <w:b/>
+          <w:bCs/>
+        </w:rPr>
+        <w:t xml:space="preserve"> Data/</w:t>
+      </w:r>
+      <w:r>
+        <w:t xml:space="preserve"> and </w:t>
+      </w:r>
+      <w:r>
+        <w:rPr>
+          <w:b/>
+          <w:bCs/>
+        </w:rPr>
+        <w:t>/</w:t>
       </w:r>
       <w:proofErr w:type="spellStart"/>
       <w:r>
+        <w:rPr>
+          <w:b/>
+          <w:bCs/>
+        </w:rPr>
         <w:t>marsh_single_unit</w:t>
       </w:r>
       <w:proofErr w:type="spellEnd"/>
       <w:r>
+        <w:rPr>
+          <w:b/>
+          <w:bCs/>
+        </w:rPr>
         <w:t>/</w:t>
       </w:r>
       <w:proofErr w:type="spellStart"/>
       <w:r>
+        <w:rPr>
+          <w:b/>
+          <w:bCs/>
+        </w:rPr>
         <w:t>PythonEEG</w:t>
       </w:r>
       <w:proofErr w:type="spellEnd"/>
       <w:r>
-        <w:t xml:space="preserve"> Data Bins respectively</w:t>
+        <w:rPr>
+          <w:b/>
+          <w:bCs/>
+        </w:rPr>
+        <w:t xml:space="preserve"> Data Bins</w:t>
+      </w:r>
+      <w:r>
+        <w:t xml:space="preserve"> respectively</w:t>
       </w:r>
     </w:p>
     <w:p>
@@ -251,13 +391,8 @@
           <w:numId w:val="1"/>
         </w:numPr>
       </w:pPr>
-      <w:proofErr w:type="gramStart"/>
-      <w:r>
-        <w:t>However</w:t>
-      </w:r>
-      <w:proofErr w:type="gramEnd"/>
-      <w:r>
-        <w:t xml:space="preserve"> you can make them any 2 distinct folders on the server</w:t>
+      <w:r>
+        <w:t>However you can make them any 2 distinct folders on the server</w:t>
       </w:r>
     </w:p>
     <w:p>
@@ -281,7 +416,13 @@
         </w:numPr>
       </w:pPr>
       <w:r>
-        <w:t>Run the entire script and check that it is on the last cell.</w:t>
+        <w:t xml:space="preserve">Run the entire script and check that </w:t>
+      </w:r>
+      <w:r>
+        <w:t xml:space="preserve">the blue circle is spinning </w:t>
+      </w:r>
+      <w:r>
+        <w:t>on the last cell.</w:t>
       </w:r>
     </w:p>
     <w:p>
@@ -293,15 +434,7 @@
         </w:numPr>
       </w:pPr>
       <w:r>
-        <w:t xml:space="preserve">Periodically check the health of the script every few hours, and that </w:t>
-      </w:r>
-      <w:proofErr w:type="gramStart"/>
-      <w:r>
-        <w:t>its</w:t>
-      </w:r>
-      <w:proofErr w:type="gramEnd"/>
-      <w:r>
-        <w:t xml:space="preserve"> making files in the Binary destination folder.</w:t>
+        <w:t>Periodically check the the script every few hours, and that its making files in the Binary destination folder.</w:t>
       </w:r>
     </w:p>
     <w:p>
@@ -1047,6 +1180,7 @@
   <w:style w:type="character" w:default="1" w:styleId="DefaultParagraphFont">
     <w:name w:val="Default Paragraph Font"/>
     <w:uiPriority w:val="1"/>
+    <w:semiHidden/>
     <w:unhideWhenUsed/>
   </w:style>
   <w:style w:type="table" w:default="1" w:styleId="TableNormal">

</xml_diff>